<commit_message>
updated project design worksheets
</commit_message>
<xml_diff>
--- a/content/project-design-worksheet.docx
+++ b/content/project-design-worksheet.docx
@@ -92,6 +92,40 @@
       <w:pPr>
         <w:shd w:fill="ffffff" w:val="clear"/>
         <w:spacing w:after="300" w:before="180" w:line="240" w:lineRule="auto"/>
+        <w:ind w:left="0" w:firstLine="0"/>
+        <w:jc w:val="left"/>
+        <w:rPr>
+          <w:sz w:val="25"/>
+          <w:szCs w:val="25"/>
+        </w:rPr>
+      </w:pPr>
+      <w:r>
+        <w:rPr>
+          <w:rtl w:val="0"/>
+        </w:rPr>
+      </w:r>
+    </w:p>
+    <w:p>
+      <w:pPr>
+        <w:shd w:fill="ffffff" w:val="clear"/>
+        <w:spacing w:after="300" w:before="180" w:line="240" w:lineRule="auto"/>
+        <w:ind w:left="0" w:firstLine="0"/>
+        <w:jc w:val="left"/>
+        <w:rPr>
+          <w:sz w:val="25"/>
+          <w:szCs w:val="25"/>
+        </w:rPr>
+      </w:pPr>
+      <w:r>
+        <w:rPr>
+          <w:rtl w:val="0"/>
+        </w:rPr>
+      </w:r>
+    </w:p>
+    <w:p>
+      <w:pPr>
+        <w:shd w:fill="ffffff" w:val="clear"/>
+        <w:spacing w:after="300" w:before="180" w:line="240" w:lineRule="auto"/>
         <w:ind w:left="720" w:firstLine="0"/>
         <w:jc w:val="left"/>
         <w:rPr>
@@ -101,11 +135,8 @@
       </w:pPr>
       <w:r>
         <w:rPr>
-          <w:sz w:val="25"/>
-          <w:szCs w:val="25"/>
-          <w:rtl w:val="0"/>
-        </w:rPr>
-        <w:t xml:space="preserve">What are you trying to show spatially? For example, change over time? A voyage, itinerary, or historical timeline? The location of a city, town, country, or research area? The density or dispersal of an attribute across different locales?</w:t>
+          <w:rtl w:val="0"/>
+        </w:rPr>
       </w:r>
     </w:p>
     <w:p>
@@ -121,6 +152,26 @@
       </w:pPr>
       <w:r>
         <w:rPr>
+          <w:sz w:val="25"/>
+          <w:szCs w:val="25"/>
+          <w:rtl w:val="0"/>
+        </w:rPr>
+        <w:t xml:space="preserve">What are you trying to show spatially? For example, change over time? A voyage, itinerary, or historical timeline? The geographic location of a city, country, or research area? The density or dispersal of an attribute across different locales?</w:t>
+      </w:r>
+    </w:p>
+    <w:p>
+      <w:pPr>
+        <w:shd w:fill="ffffff" w:val="clear"/>
+        <w:spacing w:after="300" w:before="180" w:line="240" w:lineRule="auto"/>
+        <w:ind w:left="720" w:firstLine="0"/>
+        <w:jc w:val="left"/>
+        <w:rPr>
+          <w:sz w:val="25"/>
+          <w:szCs w:val="25"/>
+        </w:rPr>
+      </w:pPr>
+      <w:r>
+        <w:rPr>
           <w:rtl w:val="0"/>
         </w:rPr>
       </w:r>
@@ -191,6 +242,338 @@
     </w:p>
     <w:p>
       <w:pPr>
+        <w:spacing w:line="240" w:lineRule="auto"/>
+        <w:rPr>
+          <w:sz w:val="25"/>
+          <w:szCs w:val="25"/>
+        </w:rPr>
+      </w:pPr>
+      <w:r>
+        <w:rPr>
+          <w:sz w:val="25"/>
+          <w:szCs w:val="25"/>
+          <w:rtl w:val="0"/>
+        </w:rPr>
+        <w:t xml:space="preserve">Constraints, such as those around time and resources, limit what you can do. However, identifying your constraints </w:t>
+      </w:r>
+      <w:r>
+        <w:rPr>
+          <w:i w:val="1"/>
+          <w:sz w:val="25"/>
+          <w:szCs w:val="25"/>
+          <w:rtl w:val="0"/>
+        </w:rPr>
+        <w:t xml:space="preserve">before</w:t>
+      </w:r>
+      <w:r>
+        <w:rPr>
+          <w:sz w:val="25"/>
+          <w:szCs w:val="25"/>
+          <w:rtl w:val="0"/>
+        </w:rPr>
+        <w:t xml:space="preserve"> beginning a project  enables you to explore within reason, taking on only as much as you can handle. Below are some questions to get you thinking about what constraints you may working within. Feel welcome to jot down those specific to your project.</w:t>
+      </w:r>
+    </w:p>
+    <w:p>
+      <w:pPr>
+        <w:spacing w:line="240" w:lineRule="auto"/>
+        <w:rPr>
+          <w:sz w:val="25"/>
+          <w:szCs w:val="25"/>
+        </w:rPr>
+      </w:pPr>
+      <w:r>
+        <w:rPr>
+          <w:rtl w:val="0"/>
+        </w:rPr>
+      </w:r>
+    </w:p>
+    <w:p>
+      <w:pPr>
+        <w:numPr>
+          <w:ilvl w:val="0"/>
+          <w:numId w:val="1"/>
+        </w:numPr>
+        <w:spacing w:after="0" w:afterAutospacing="0" w:line="240" w:lineRule="auto"/>
+        <w:ind w:left="720" w:hanging="360"/>
+        <w:rPr>
+          <w:sz w:val="25"/>
+          <w:szCs w:val="25"/>
+        </w:rPr>
+      </w:pPr>
+      <w:r>
+        <w:rPr>
+          <w:sz w:val="25"/>
+          <w:szCs w:val="25"/>
+          <w:rtl w:val="0"/>
+        </w:rPr>
+        <w:t xml:space="preserve">What is your timeframe? Is there an expected timeline for your progress, e.g., specific deadlines for various stages of your project output? To whom are you accountable?</w:t>
+      </w:r>
+    </w:p>
+    <w:p>
+      <w:pPr>
+        <w:numPr>
+          <w:ilvl w:val="0"/>
+          <w:numId w:val="1"/>
+        </w:numPr>
+        <w:shd w:fill="ffffff" w:val="clear"/>
+        <w:spacing w:after="300" w:before="0" w:beforeAutospacing="0" w:line="240" w:lineRule="auto"/>
+        <w:ind w:left="720" w:hanging="360"/>
+        <w:jc w:val="left"/>
+        <w:rPr>
+          <w:sz w:val="25"/>
+          <w:szCs w:val="25"/>
+        </w:rPr>
+      </w:pPr>
+      <w:r>
+        <w:rPr>
+          <w:rtl w:val="0"/>
+        </w:rPr>
+      </w:r>
+    </w:p>
+    <w:p>
+      <w:pPr>
+        <w:shd w:fill="ffffff" w:val="clear"/>
+        <w:spacing w:after="300" w:before="180" w:line="240" w:lineRule="auto"/>
+        <w:jc w:val="left"/>
+        <w:rPr>
+          <w:sz w:val="25"/>
+          <w:szCs w:val="25"/>
+        </w:rPr>
+      </w:pPr>
+      <w:r>
+        <w:rPr>
+          <w:rtl w:val="0"/>
+        </w:rPr>
+      </w:r>
+    </w:p>
+    <w:p>
+      <w:pPr>
+        <w:shd w:fill="ffffff" w:val="clear"/>
+        <w:spacing w:after="300" w:before="180" w:line="240" w:lineRule="auto"/>
+        <w:jc w:val="left"/>
+        <w:rPr>
+          <w:sz w:val="25"/>
+          <w:szCs w:val="25"/>
+        </w:rPr>
+      </w:pPr>
+      <w:r>
+        <w:rPr>
+          <w:rtl w:val="0"/>
+        </w:rPr>
+      </w:r>
+    </w:p>
+    <w:p>
+      <w:pPr>
+        <w:numPr>
+          <w:ilvl w:val="0"/>
+          <w:numId w:val="1"/>
+        </w:numPr>
+        <w:spacing w:after="0" w:afterAutospacing="0" w:line="240" w:lineRule="auto"/>
+        <w:ind w:left="720" w:hanging="360"/>
+        <w:rPr>
+          <w:sz w:val="26"/>
+          <w:szCs w:val="26"/>
+        </w:rPr>
+      </w:pPr>
+      <w:r>
+        <w:rPr>
+          <w:sz w:val="25"/>
+          <w:szCs w:val="25"/>
+          <w:rtl w:val="0"/>
+        </w:rPr>
+        <w:t xml:space="preserve">Are you working alone or within a team? If working with others, it can be helpful to identify who is responsible for what, how material will be shared, and at what stages feedback will be given and incorporated.</w:t>
+      </w:r>
+      <w:r>
+        <w:rPr>
+          <w:rtl w:val="0"/>
+        </w:rPr>
+      </w:r>
+    </w:p>
+    <w:p>
+      <w:pPr>
+        <w:numPr>
+          <w:ilvl w:val="0"/>
+          <w:numId w:val="1"/>
+        </w:numPr>
+        <w:shd w:fill="ffffff" w:val="clear"/>
+        <w:spacing w:after="300" w:before="0" w:beforeAutospacing="0" w:line="240" w:lineRule="auto"/>
+        <w:ind w:left="720" w:hanging="360"/>
+        <w:jc w:val="left"/>
+        <w:rPr>
+          <w:rFonts w:ascii="Calibri" w:cs="Calibri" w:eastAsia="Calibri" w:hAnsi="Calibri"/>
+          <w:color w:val="000000"/>
+          <w:sz w:val="25"/>
+          <w:szCs w:val="25"/>
+        </w:rPr>
+      </w:pPr>
+      <w:r>
+        <w:rPr>
+          <w:sz w:val="25"/>
+          <w:szCs w:val="25"/>
+          <w:rtl w:val="0"/>
+        </w:rPr>
+        <w:t xml:space="preserve">Is your spatial story for your own research, or are there client specifications you must take into consideration?</w:t>
+      </w:r>
+    </w:p>
+    <w:p>
+      <w:pPr>
+        <w:shd w:fill="ffffff" w:val="clear"/>
+        <w:spacing w:after="300" w:before="180" w:line="240" w:lineRule="auto"/>
+        <w:jc w:val="left"/>
+        <w:rPr>
+          <w:sz w:val="25"/>
+          <w:szCs w:val="25"/>
+        </w:rPr>
+      </w:pPr>
+      <w:r>
+        <w:rPr>
+          <w:rtl w:val="0"/>
+        </w:rPr>
+      </w:r>
+    </w:p>
+    <w:p>
+      <w:pPr>
+        <w:shd w:fill="ffffff" w:val="clear"/>
+        <w:spacing w:after="300" w:before="180" w:line="240" w:lineRule="auto"/>
+        <w:jc w:val="left"/>
+        <w:rPr>
+          <w:sz w:val="25"/>
+          <w:szCs w:val="25"/>
+        </w:rPr>
+      </w:pPr>
+      <w:r>
+        <w:rPr>
+          <w:rtl w:val="0"/>
+        </w:rPr>
+      </w:r>
+    </w:p>
+    <w:p>
+      <w:pPr>
+        <w:numPr>
+          <w:ilvl w:val="0"/>
+          <w:numId w:val="1"/>
+        </w:numPr>
+        <w:shd w:fill="ffffff" w:val="clear"/>
+        <w:spacing w:after="300" w:before="180" w:line="240" w:lineRule="auto"/>
+        <w:ind w:left="720" w:hanging="360"/>
+        <w:jc w:val="left"/>
+        <w:rPr>
+          <w:rFonts w:ascii="Calibri" w:cs="Calibri" w:eastAsia="Calibri" w:hAnsi="Calibri"/>
+          <w:color w:val="000000"/>
+          <w:sz w:val="25"/>
+          <w:szCs w:val="25"/>
+        </w:rPr>
+      </w:pPr>
+      <w:r>
+        <w:rPr>
+          <w:sz w:val="25"/>
+          <w:szCs w:val="25"/>
+          <w:rtl w:val="0"/>
+        </w:rPr>
+        <w:t xml:space="preserve">What skills do you have that are relevant to the project you are undertaking? Do you have time/interest/capacity to learn new skills? Reflecting on just how much energy you can put into the project at hand will guide you in choosing what tools/platforms to use in constructing your spatial story. </w:t>
+      </w:r>
+    </w:p>
+    <w:p>
+      <w:pPr>
+        <w:spacing w:line="240" w:lineRule="auto"/>
+        <w:ind w:left="0" w:firstLine="0"/>
+        <w:rPr>
+          <w:sz w:val="25"/>
+          <w:szCs w:val="25"/>
+        </w:rPr>
+      </w:pPr>
+      <w:r>
+        <w:rPr>
+          <w:rtl w:val="0"/>
+        </w:rPr>
+      </w:r>
+    </w:p>
+    <w:p>
+      <w:pPr>
+        <w:ind w:left="0" w:firstLine="0"/>
+        <w:rPr>
+          <w:b w:val="1"/>
+          <w:sz w:val="25"/>
+          <w:szCs w:val="25"/>
+        </w:rPr>
+      </w:pPr>
+      <w:r>
+        <w:rPr>
+          <w:rtl w:val="0"/>
+        </w:rPr>
+      </w:r>
+    </w:p>
+    <w:p>
+      <w:pPr>
+        <w:ind w:left="0" w:firstLine="0"/>
+        <w:rPr>
+          <w:b w:val="1"/>
+          <w:sz w:val="25"/>
+          <w:szCs w:val="25"/>
+        </w:rPr>
+      </w:pPr>
+      <w:r>
+        <w:rPr>
+          <w:rtl w:val="0"/>
+        </w:rPr>
+      </w:r>
+    </w:p>
+    <w:p>
+      <w:pPr>
+        <w:ind w:left="0" w:firstLine="0"/>
+        <w:rPr>
+          <w:b w:val="1"/>
+          <w:sz w:val="25"/>
+          <w:szCs w:val="25"/>
+        </w:rPr>
+      </w:pPr>
+      <w:r>
+        <w:rPr>
+          <w:rtl w:val="0"/>
+        </w:rPr>
+      </w:r>
+    </w:p>
+    <w:p>
+      <w:pPr>
+        <w:ind w:left="0" w:firstLine="0"/>
+        <w:rPr>
+          <w:b w:val="1"/>
+          <w:sz w:val="25"/>
+          <w:szCs w:val="25"/>
+        </w:rPr>
+      </w:pPr>
+      <w:r>
+        <w:rPr>
+          <w:b w:val="1"/>
+          <w:sz w:val="25"/>
+          <w:szCs w:val="25"/>
+          <w:rtl w:val="0"/>
+        </w:rPr>
+        <w:t xml:space="preserve">3. Determining O</w:t>
+      </w:r>
+      <w:commentRangeStart w:id="0"/>
+      <w:r>
+        <w:rPr>
+          <w:b w:val="1"/>
+          <w:sz w:val="25"/>
+          <w:szCs w:val="25"/>
+          <w:rtl w:val="0"/>
+        </w:rPr>
+        <w:t xml:space="preserve">utput</w:t>
+      </w:r>
+      <w:commentRangeEnd w:id="0"/>
+      <w:r>
+        <w:commentReference w:id="0"/>
+      </w:r>
+      <w:r>
+        <w:rPr>
+          <w:rtl w:val="0"/>
+        </w:rPr>
+      </w:r>
+    </w:p>
+    <w:p>
+      <w:pPr>
         <w:shd w:fill="ffffff" w:val="clear"/>
         <w:spacing w:after="240" w:line="240" w:lineRule="auto"/>
         <w:rPr>
@@ -204,7 +587,7 @@
           <w:szCs w:val="25"/>
           <w:rtl w:val="0"/>
         </w:rPr>
-        <w:t xml:space="preserve">Constraints, such as those around time and resources, limit what you can do. However, by identifying your constraints before beginning a project you actually enable yourself to explore within reason, taking on only as much as you can handle. Below are some questions to get you thinking about what constraints you may have. Feel welcome to jot down those specific to your project in your worksheet.</w:t>
+        <w:t xml:space="preserve">Determining the format of your output will enable you to assess and assemble the necessary resources. If you already have an idea of the output you want, take a moment to sketch it out or describe it with words. Otherwise, reflect on the following questions:</w:t>
       </w:r>
     </w:p>
     <w:p>
@@ -230,7 +613,7 @@
           <w:szCs w:val="25"/>
           <w:rtl w:val="0"/>
         </w:rPr>
-        <w:t xml:space="preserve">What is your timeframe/timeline? Are there benchmarks for progress? To whom are you accountable?</w:t>
+        <w:t xml:space="preserve">Who is your audience? Who is your spatial story for? To whom should it be legible?</w:t>
       </w:r>
     </w:p>
     <w:p>
@@ -288,7 +671,23 @@
           <w:szCs w:val="25"/>
           <w:rtl w:val="0"/>
         </w:rPr>
-        <w:t xml:space="preserve">Are you working alone or within a team? If working with others, it can be helpful to identify who is responsible for what before you begin.</w:t>
+        <w:t xml:space="preserve">How do you want your audience to interact/engage with your story? Will it be a stand-alone graphic or integrated somehow in a publication or website? Thinking back to your objectives, is the purpose of your story to provide contextual spatial reference, convey a narrative, or visualize the results of some analysis?</w:t>
+      </w:r>
+    </w:p>
+    <w:p>
+      <w:pPr>
+        <w:shd w:fill="ffffff" w:val="clear"/>
+        <w:spacing w:after="300" w:before="180" w:line="240" w:lineRule="auto"/>
+        <w:jc w:val="left"/>
+        <w:rPr>
+          <w:sz w:val="25"/>
+          <w:szCs w:val="25"/>
+        </w:rPr>
+      </w:pPr>
+      <w:r>
+        <w:rPr>
+          <w:rtl w:val="0"/>
+        </w:rPr>
       </w:r>
     </w:p>
     <w:p>
@@ -330,7 +729,23 @@
           <w:szCs w:val="25"/>
           <w:rtl w:val="0"/>
         </w:rPr>
-        <w:t xml:space="preserve">Is your spatial story for your own project, or are there client specifications you must take into consideration?</w:t>
+        <w:t xml:space="preserve">Do you want your output to be a static map, or something more dynamic and interactive hosted on the web?</w:t>
+      </w:r>
+    </w:p>
+    <w:p>
+      <w:pPr>
+        <w:shd w:fill="ffffff" w:val="clear"/>
+        <w:spacing w:after="300" w:before="180" w:line="240" w:lineRule="auto"/>
+        <w:jc w:val="left"/>
+        <w:rPr>
+          <w:sz w:val="25"/>
+          <w:szCs w:val="25"/>
+        </w:rPr>
+      </w:pPr>
+      <w:r>
+        <w:rPr>
+          <w:rtl w:val="0"/>
+        </w:rPr>
       </w:r>
     </w:p>
     <w:p>
@@ -372,303 +787,6 @@
           <w:szCs w:val="25"/>
           <w:rtl w:val="0"/>
         </w:rPr>
-        <w:t xml:space="preserve">What skills do you have that are relevant to the project you are undertaking? Do you have time/interest/capacity to learn new skills? Reflecting on just how much energy you can put into the project at hand will guide you in choosing what tools/platforms to construct your spatial story with.</w:t>
-      </w:r>
-    </w:p>
-    <w:p>
-      <w:pPr>
-        <w:spacing w:line="240" w:lineRule="auto"/>
-        <w:ind w:left="0" w:firstLine="0"/>
-        <w:rPr>
-          <w:sz w:val="25"/>
-          <w:szCs w:val="25"/>
-        </w:rPr>
-      </w:pPr>
-      <w:r>
-        <w:rPr>
-          <w:rtl w:val="0"/>
-        </w:rPr>
-      </w:r>
-    </w:p>
-    <w:p>
-      <w:pPr>
-        <w:ind w:left="0" w:firstLine="0"/>
-        <w:rPr>
-          <w:b w:val="1"/>
-          <w:sz w:val="25"/>
-          <w:szCs w:val="25"/>
-        </w:rPr>
-      </w:pPr>
-      <w:r>
-        <w:rPr>
-          <w:rtl w:val="0"/>
-        </w:rPr>
-      </w:r>
-    </w:p>
-    <w:p>
-      <w:pPr>
-        <w:ind w:left="0" w:firstLine="0"/>
-        <w:rPr>
-          <w:b w:val="1"/>
-          <w:sz w:val="25"/>
-          <w:szCs w:val="25"/>
-        </w:rPr>
-      </w:pPr>
-      <w:r>
-        <w:rPr>
-          <w:rtl w:val="0"/>
-        </w:rPr>
-      </w:r>
-    </w:p>
-    <w:p>
-      <w:pPr>
-        <w:ind w:left="0" w:firstLine="0"/>
-        <w:rPr>
-          <w:b w:val="1"/>
-          <w:sz w:val="25"/>
-          <w:szCs w:val="25"/>
-        </w:rPr>
-      </w:pPr>
-      <w:r>
-        <w:rPr>
-          <w:rtl w:val="0"/>
-        </w:rPr>
-      </w:r>
-    </w:p>
-    <w:p>
-      <w:pPr>
-        <w:ind w:left="0" w:firstLine="0"/>
-        <w:rPr>
-          <w:b w:val="1"/>
-          <w:sz w:val="25"/>
-          <w:szCs w:val="25"/>
-        </w:rPr>
-      </w:pPr>
-      <w:r>
-        <w:rPr>
-          <w:b w:val="1"/>
-          <w:sz w:val="25"/>
-          <w:szCs w:val="25"/>
-          <w:rtl w:val="0"/>
-        </w:rPr>
-        <w:t xml:space="preserve">3. Determining Output</w:t>
-      </w:r>
-    </w:p>
-    <w:p>
-      <w:pPr>
-        <w:shd w:fill="ffffff" w:val="clear"/>
-        <w:spacing w:after="240" w:line="240" w:lineRule="auto"/>
-        <w:rPr>
-          <w:sz w:val="25"/>
-          <w:szCs w:val="25"/>
-        </w:rPr>
-      </w:pPr>
-      <w:r>
-        <w:rPr>
-          <w:sz w:val="25"/>
-          <w:szCs w:val="25"/>
-          <w:rtl w:val="0"/>
-        </w:rPr>
-        <w:t xml:space="preserve">Determining the format of your output will enable you to assess and assemble the necessary resources. If you already have an idea of the output you want, take a moment to sketch it out or describe it with words. Otherwise, reflect on the following questions:</w:t>
-      </w:r>
-    </w:p>
-    <w:p>
-      <w:pPr>
-        <w:numPr>
-          <w:ilvl w:val="0"/>
-          <w:numId w:val="1"/>
-        </w:numPr>
-        <w:shd w:fill="ffffff" w:val="clear"/>
-        <w:spacing w:after="300" w:before="180" w:line="240" w:lineRule="auto"/>
-        <w:ind w:left="720" w:hanging="360"/>
-        <w:jc w:val="left"/>
-        <w:rPr>
-          <w:rFonts w:ascii="Calibri" w:cs="Calibri" w:eastAsia="Calibri" w:hAnsi="Calibri"/>
-          <w:color w:val="000000"/>
-          <w:sz w:val="25"/>
-          <w:szCs w:val="25"/>
-        </w:rPr>
-      </w:pPr>
-      <w:r>
-        <w:rPr>
-          <w:sz w:val="25"/>
-          <w:szCs w:val="25"/>
-          <w:rtl w:val="0"/>
-        </w:rPr>
-        <w:t xml:space="preserve">Who is your audience? Who is your spatial story for? To whom should it be legible?</w:t>
-      </w:r>
-    </w:p>
-    <w:p>
-      <w:pPr>
-        <w:shd w:fill="ffffff" w:val="clear"/>
-        <w:spacing w:after="300" w:before="180" w:line="240" w:lineRule="auto"/>
-        <w:jc w:val="left"/>
-        <w:rPr>
-          <w:sz w:val="25"/>
-          <w:szCs w:val="25"/>
-        </w:rPr>
-      </w:pPr>
-      <w:r>
-        <w:rPr>
-          <w:rtl w:val="0"/>
-        </w:rPr>
-      </w:r>
-    </w:p>
-    <w:p>
-      <w:pPr>
-        <w:shd w:fill="ffffff" w:val="clear"/>
-        <w:spacing w:after="300" w:before="180" w:line="240" w:lineRule="auto"/>
-        <w:jc w:val="left"/>
-        <w:rPr>
-          <w:sz w:val="25"/>
-          <w:szCs w:val="25"/>
-        </w:rPr>
-      </w:pPr>
-      <w:r>
-        <w:rPr>
-          <w:rtl w:val="0"/>
-        </w:rPr>
-      </w:r>
-    </w:p>
-    <w:p>
-      <w:pPr>
-        <w:numPr>
-          <w:ilvl w:val="0"/>
-          <w:numId w:val="1"/>
-        </w:numPr>
-        <w:shd w:fill="ffffff" w:val="clear"/>
-        <w:spacing w:after="300" w:before="180" w:line="240" w:lineRule="auto"/>
-        <w:ind w:left="720" w:hanging="360"/>
-        <w:jc w:val="left"/>
-        <w:rPr>
-          <w:rFonts w:ascii="Calibri" w:cs="Calibri" w:eastAsia="Calibri" w:hAnsi="Calibri"/>
-          <w:color w:val="000000"/>
-          <w:sz w:val="25"/>
-          <w:szCs w:val="25"/>
-        </w:rPr>
-      </w:pPr>
-      <w:r>
-        <w:rPr>
-          <w:sz w:val="25"/>
-          <w:szCs w:val="25"/>
-          <w:rtl w:val="0"/>
-        </w:rPr>
-        <w:t xml:space="preserve">How do you want your audience to interact/engage with your story? Will it be a stand-alone graphic or integrated somehow in a publication or website? Thinking back to your objectives, is the purpose of your story to provide contextual spatial reference, convey a narrative, or visualize spatial data?</w:t>
-      </w:r>
-    </w:p>
-    <w:p>
-      <w:pPr>
-        <w:shd w:fill="ffffff" w:val="clear"/>
-        <w:spacing w:after="300" w:before="180" w:line="240" w:lineRule="auto"/>
-        <w:jc w:val="left"/>
-        <w:rPr>
-          <w:sz w:val="25"/>
-          <w:szCs w:val="25"/>
-        </w:rPr>
-      </w:pPr>
-      <w:r>
-        <w:rPr>
-          <w:rtl w:val="0"/>
-        </w:rPr>
-      </w:r>
-    </w:p>
-    <w:p>
-      <w:pPr>
-        <w:shd w:fill="ffffff" w:val="clear"/>
-        <w:spacing w:after="300" w:before="180" w:line="240" w:lineRule="auto"/>
-        <w:jc w:val="left"/>
-        <w:rPr>
-          <w:sz w:val="25"/>
-          <w:szCs w:val="25"/>
-        </w:rPr>
-      </w:pPr>
-      <w:r>
-        <w:rPr>
-          <w:rtl w:val="0"/>
-        </w:rPr>
-      </w:r>
-    </w:p>
-    <w:p>
-      <w:pPr>
-        <w:numPr>
-          <w:ilvl w:val="0"/>
-          <w:numId w:val="1"/>
-        </w:numPr>
-        <w:shd w:fill="ffffff" w:val="clear"/>
-        <w:spacing w:after="300" w:before="180" w:line="240" w:lineRule="auto"/>
-        <w:ind w:left="720" w:hanging="360"/>
-        <w:jc w:val="left"/>
-        <w:rPr>
-          <w:rFonts w:ascii="Calibri" w:cs="Calibri" w:eastAsia="Calibri" w:hAnsi="Calibri"/>
-          <w:color w:val="000000"/>
-          <w:sz w:val="25"/>
-          <w:szCs w:val="25"/>
-        </w:rPr>
-      </w:pPr>
-      <w:r>
-        <w:rPr>
-          <w:sz w:val="25"/>
-          <w:szCs w:val="25"/>
-          <w:rtl w:val="0"/>
-        </w:rPr>
-        <w:t xml:space="preserve">Do you want your output to be a static map, or something more dynamic and interactive hosted on the web?</w:t>
-      </w:r>
-    </w:p>
-    <w:p>
-      <w:pPr>
-        <w:shd w:fill="ffffff" w:val="clear"/>
-        <w:spacing w:after="300" w:before="180" w:line="240" w:lineRule="auto"/>
-        <w:jc w:val="left"/>
-        <w:rPr>
-          <w:sz w:val="25"/>
-          <w:szCs w:val="25"/>
-        </w:rPr>
-      </w:pPr>
-      <w:r>
-        <w:rPr>
-          <w:rtl w:val="0"/>
-        </w:rPr>
-      </w:r>
-    </w:p>
-    <w:p>
-      <w:pPr>
-        <w:shd w:fill="ffffff" w:val="clear"/>
-        <w:spacing w:after="300" w:before="180" w:line="240" w:lineRule="auto"/>
-        <w:jc w:val="left"/>
-        <w:rPr>
-          <w:sz w:val="25"/>
-          <w:szCs w:val="25"/>
-        </w:rPr>
-      </w:pPr>
-      <w:r>
-        <w:rPr>
-          <w:rtl w:val="0"/>
-        </w:rPr>
-      </w:r>
-    </w:p>
-    <w:p>
-      <w:pPr>
-        <w:numPr>
-          <w:ilvl w:val="0"/>
-          <w:numId w:val="1"/>
-        </w:numPr>
-        <w:shd w:fill="ffffff" w:val="clear"/>
-        <w:spacing w:after="300" w:before="180" w:line="240" w:lineRule="auto"/>
-        <w:ind w:left="720" w:hanging="360"/>
-        <w:jc w:val="left"/>
-        <w:rPr>
-          <w:rFonts w:ascii="Calibri" w:cs="Calibri" w:eastAsia="Calibri" w:hAnsi="Calibri"/>
-          <w:color w:val="000000"/>
-          <w:sz w:val="25"/>
-          <w:szCs w:val="25"/>
-        </w:rPr>
-      </w:pPr>
-      <w:r>
-        <w:rPr>
-          <w:sz w:val="25"/>
-          <w:szCs w:val="25"/>
-          <w:rtl w:val="0"/>
-        </w:rPr>
         <w:t xml:space="preserve">It can be helpful in this stage to gather some examples that approximate your desired output. From where do you draw inspiration?</w:t>
       </w:r>
     </w:p>
@@ -893,14 +1011,44 @@
           <w:szCs w:val="25"/>
           <w:rtl w:val="0"/>
         </w:rPr>
-        <w:t xml:space="preserve">What format is your data in (eg csv, text, image, geospatial file, …) Do you need to convert any of it into a different format? Is your data in current format legible to the software you intend to use?</w:t>
-      </w:r>
-    </w:p>
-    <w:p>
-      <w:pPr>
-        <w:shd w:fill="ffffff" w:val="clear"/>
-        <w:spacing w:after="300" w:before="180" w:line="240" w:lineRule="auto"/>
-        <w:jc w:val="left"/>
+        <w:t xml:space="preserve">What format is your data in (e.g. csv, text, image, geospatial file, historical map…)? Is your data in current format legible to the software you intend to use? Do you need to convert any of it into a different format?</w:t>
+      </w:r>
+    </w:p>
+    <w:p>
+      <w:pPr>
+        <w:shd w:fill="ffffff" w:val="clear"/>
+        <w:spacing w:after="300" w:before="180" w:line="240" w:lineRule="auto"/>
+        <w:jc w:val="left"/>
+        <w:rPr>
+          <w:sz w:val="25"/>
+          <w:szCs w:val="25"/>
+        </w:rPr>
+      </w:pPr>
+      <w:r>
+        <w:rPr>
+          <w:rtl w:val="0"/>
+        </w:rPr>
+      </w:r>
+    </w:p>
+    <w:p>
+      <w:pPr>
+        <w:shd w:fill="ffffff" w:val="clear"/>
+        <w:spacing w:after="300" w:before="180" w:line="240" w:lineRule="auto"/>
+        <w:jc w:val="left"/>
+        <w:rPr>
+          <w:sz w:val="25"/>
+          <w:szCs w:val="25"/>
+        </w:rPr>
+      </w:pPr>
+      <w:r>
+        <w:rPr>
+          <w:rtl w:val="0"/>
+        </w:rPr>
+      </w:r>
+    </w:p>
+    <w:p>
+      <w:pPr>
+        <w:spacing w:line="240" w:lineRule="auto"/>
         <w:rPr>
           <w:sz w:val="25"/>
           <w:szCs w:val="25"/>
@@ -918,40 +1066,20 @@
           <w:ilvl w:val="0"/>
           <w:numId w:val="3"/>
         </w:numPr>
-        <w:shd w:fill="ffffff" w:val="clear"/>
-        <w:spacing w:after="300" w:before="180" w:line="240" w:lineRule="auto"/>
+        <w:spacing w:line="240" w:lineRule="auto"/>
         <w:ind w:left="720" w:hanging="360"/>
-        <w:jc w:val="left"/>
-        <w:rPr>
-          <w:rFonts w:ascii="Calibri" w:cs="Calibri" w:eastAsia="Calibri" w:hAnsi="Calibri"/>
-          <w:color w:val="000000"/>
-          <w:sz w:val="25"/>
-          <w:szCs w:val="25"/>
-        </w:rPr>
-      </w:pPr>
-      <w:r>
-        <w:rPr>
-          <w:sz w:val="25"/>
-          <w:szCs w:val="25"/>
-          <w:rtl w:val="0"/>
-        </w:rPr>
-        <w:t xml:space="preserve">How are you managing and storing your data? Will you and everyone who needs to have access to everything for the duration of this project?</w:t>
-      </w:r>
-    </w:p>
-    <w:p>
-      <w:pPr>
-        <w:shd w:fill="ffffff" w:val="clear"/>
-        <w:spacing w:after="300" w:before="180" w:line="240" w:lineRule="auto"/>
-        <w:jc w:val="left"/>
-        <w:rPr>
-          <w:sz w:val="25"/>
-          <w:szCs w:val="25"/>
-        </w:rPr>
-      </w:pPr>
-      <w:r>
-        <w:rPr>
-          <w:rtl w:val="0"/>
-        </w:rPr>
+        <w:rPr>
+          <w:sz w:val="26"/>
+          <w:szCs w:val="26"/>
+        </w:rPr>
+      </w:pPr>
+      <w:r>
+        <w:rPr>
+          <w:sz w:val="25"/>
+          <w:szCs w:val="25"/>
+          <w:rtl w:val="0"/>
+        </w:rPr>
+        <w:t xml:space="preserve">How are you managing and storing your data? Will you, and everyone who needs it, have access to the data and software for the duration of this project?</w:t>
       </w:r>
     </w:p>
     <w:p>
@@ -960,31 +1088,38 @@
           <w:ilvl w:val="0"/>
           <w:numId w:val="3"/>
         </w:numPr>
-        <w:shd w:fill="ffffff" w:val="clear"/>
-        <w:spacing w:after="300" w:before="180" w:line="240" w:lineRule="auto"/>
+        <w:spacing w:line="240" w:lineRule="auto"/>
         <w:ind w:left="720" w:hanging="360"/>
-        <w:jc w:val="left"/>
-        <w:rPr>
-          <w:rFonts w:ascii="Calibri" w:cs="Calibri" w:eastAsia="Calibri" w:hAnsi="Calibri"/>
-          <w:color w:val="000000"/>
-          <w:sz w:val="25"/>
-          <w:szCs w:val="25"/>
-        </w:rPr>
-      </w:pPr>
-      <w:r>
-        <w:rPr>
-          <w:sz w:val="25"/>
-          <w:szCs w:val="25"/>
-          <w:rtl w:val="0"/>
-        </w:rPr>
-        <w:t xml:space="preserve">What software, tools, platforms do you have access to?</w:t>
-      </w:r>
-    </w:p>
-    <w:p>
-      <w:pPr>
-        <w:shd w:fill="ffffff" w:val="clear"/>
-        <w:spacing w:after="300" w:before="180" w:line="240" w:lineRule="auto"/>
-        <w:jc w:val="left"/>
+        <w:rPr>
+          <w:sz w:val="26"/>
+          <w:szCs w:val="26"/>
+        </w:rPr>
+      </w:pPr>
+      <w:r>
+        <w:rPr>
+          <w:rtl w:val="0"/>
+        </w:rPr>
+      </w:r>
+    </w:p>
+    <w:p>
+      <w:pPr>
+        <w:shd w:fill="ffffff" w:val="clear"/>
+        <w:spacing w:after="300" w:before="180" w:line="240" w:lineRule="auto"/>
+        <w:jc w:val="left"/>
+        <w:rPr>
+          <w:sz w:val="25"/>
+          <w:szCs w:val="25"/>
+        </w:rPr>
+      </w:pPr>
+      <w:r>
+        <w:rPr>
+          <w:rtl w:val="0"/>
+        </w:rPr>
+      </w:r>
+    </w:p>
+    <w:p>
+      <w:pPr>
+        <w:spacing w:line="240" w:lineRule="auto"/>
         <w:rPr>
           <w:sz w:val="25"/>
           <w:szCs w:val="25"/>
@@ -1002,24 +1137,42 @@
           <w:ilvl w:val="0"/>
           <w:numId w:val="3"/>
         </w:numPr>
-        <w:shd w:fill="ffffff" w:val="clear"/>
-        <w:spacing w:after="300" w:before="180" w:line="240" w:lineRule="auto"/>
+        <w:spacing w:after="0" w:afterAutospacing="0" w:line="240" w:lineRule="auto"/>
         <w:ind w:left="720" w:hanging="360"/>
-        <w:jc w:val="left"/>
-        <w:rPr>
-          <w:rFonts w:ascii="Calibri" w:cs="Calibri" w:eastAsia="Calibri" w:hAnsi="Calibri"/>
-          <w:color w:val="000000"/>
-          <w:sz w:val="25"/>
-          <w:szCs w:val="25"/>
-        </w:rPr>
-      </w:pPr>
-      <w:r>
-        <w:rPr>
-          <w:sz w:val="25"/>
-          <w:szCs w:val="25"/>
-          <w:rtl w:val="0"/>
-        </w:rPr>
-        <w:t xml:space="preserve">What tools/methods/platforms are relevant? This might be a question to circle back to after working through the next section of this workship.</w:t>
+        <w:rPr>
+          <w:sz w:val="26"/>
+          <w:szCs w:val="26"/>
+        </w:rPr>
+      </w:pPr>
+      <w:r>
+        <w:rPr>
+          <w:sz w:val="25"/>
+          <w:szCs w:val="25"/>
+          <w:rtl w:val="0"/>
+        </w:rPr>
+        <w:t xml:space="preserve">What software, tools, platforms do you have access to or capacity to use? Gather the relevant tools/methods/platforms for your spatial story and begin mapping!</w:t>
+      </w:r>
+    </w:p>
+    <w:p>
+      <w:pPr>
+        <w:numPr>
+          <w:ilvl w:val="0"/>
+          <w:numId w:val="3"/>
+        </w:numPr>
+        <w:shd w:fill="ffffff" w:val="clear"/>
+        <w:spacing w:after="300" w:before="0" w:beforeAutospacing="0" w:line="240" w:lineRule="auto"/>
+        <w:ind w:left="720" w:hanging="360"/>
+        <w:jc w:val="left"/>
+        <w:rPr>
+          <w:sz w:val="25"/>
+          <w:szCs w:val="25"/>
+          <w:u w:val="none"/>
+        </w:rPr>
+      </w:pPr>
+      <w:r>
+        <w:rPr>
+          <w:rtl w:val="0"/>
+        </w:rPr>
       </w:r>
     </w:p>
     <w:p>
@@ -1038,13 +1191,69 @@
       </w:r>
     </w:p>
     <w:sectPr>
-      <w:footerReference r:id="rId6" w:type="default"/>
+      <w:footerReference r:id="rId7" w:type="default"/>
       <w:pgSz w:h="15840" w:w="12240" w:orient="portrait"/>
       <w:pgMar w:bottom="1080" w:top="1080" w:left="1440" w:right="1440" w:header="720" w:footer="720"/>
       <w:pgNumType w:start="1"/>
     </w:sectPr>
   </w:body>
 </w:document>
+</file>
+
+<file path=word/comments.xml><?xml version="1.0" encoding="utf-8"?>
+<w:comments xmlns:mc="http://schemas.openxmlformats.org/markup-compatibility/2006" xmlns:o="urn:schemas-microsoft-com:office:office" xmlns:r="http://schemas.openxmlformats.org/officeDocument/2006/relationships" xmlns:m="http://schemas.openxmlformats.org/officeDocument/2006/math" xmlns:v="urn:schemas-microsoft-com:vml" xmlns:wp="http://schemas.openxmlformats.org/drawingml/2006/wordprocessingDrawing" xmlns:w10="urn:schemas-microsoft-com:office:word" xmlns:w="http://schemas.openxmlformats.org/wordprocessingml/2006/main" xmlns:wne="http://schemas.microsoft.com/office/word/2006/wordml" xmlns:sl="http://schemas.openxmlformats.org/schemaLibrary/2006/main" xmlns:a="http://schemas.openxmlformats.org/drawingml/2006/main" xmlns:pic="http://schemas.openxmlformats.org/drawingml/2006/picture" xmlns:c="http://schemas.openxmlformats.org/drawingml/2006/chart" xmlns:lc="http://schemas.openxmlformats.org/drawingml/2006/lockedCanvas" xmlns:dgm="http://schemas.openxmlformats.org/drawingml/2006/diagram" xmlns:wps="http://schemas.microsoft.com/office/word/2010/wordprocessingShape" xmlns:wpg="http://schemas.microsoft.com/office/word/2010/wordprocessingGroup" xmlns:w14="http://schemas.microsoft.com/office/word/2010/wordml" xmlns:w15="http://schemas.microsoft.com/office/word/2012/wordml" xmlns:w16="http://schemas.microsoft.com/office/word/2018/wordml" xmlns:w16cex="http://schemas.microsoft.com/office/word/2018/wordml/cex" xmlns:w16cid="http://schemas.microsoft.com/office/word/2016/wordml/cid" xmlns="http://schemas.microsoft.com/office/tasks/2019/documenttasks" xmlns:cr="http://schemas.microsoft.com/office/comments/2020/reactions">
+  <w:comment w:author="Lily Demet" w:id="0" w:date="2024-10-20T17:35:49Z">
+    <w:p>
+      <w:pPr>
+        <w:keepNext w:val="0"/>
+        <w:keepLines w:val="0"/>
+        <w:pageBreakBefore w:val="0"/>
+        <w:widowControl w:val="0"/>
+        <w:pBdr>
+          <w:top w:space="0" w:sz="0" w:val="nil"/>
+          <w:left w:space="0" w:sz="0" w:val="nil"/>
+          <w:bottom w:space="0" w:sz="0" w:val="nil"/>
+          <w:right w:space="0" w:sz="0" w:val="nil"/>
+          <w:between w:space="0" w:sz="0" w:val="nil"/>
+        </w:pBdr>
+        <w:shd w:fill="auto" w:val="clear"/>
+        <w:spacing w:after="0" w:before="0" w:line="240" w:lineRule="auto"/>
+        <w:ind w:left="0" w:right="0" w:firstLine="0"/>
+        <w:jc w:val="left"/>
+        <w:rPr>
+          <w:rFonts w:ascii="Arial" w:cs="Arial" w:eastAsia="Arial" w:hAnsi="Arial"/>
+          <w:b w:val="0"/>
+          <w:i w:val="0"/>
+          <w:smallCaps w:val="0"/>
+          <w:strike w:val="0"/>
+          <w:color w:val="000000"/>
+          <w:sz w:val="22"/>
+          <w:szCs w:val="22"/>
+          <w:u w:val="none"/>
+          <w:shd w:fill="auto" w:val="clear"/>
+          <w:vertAlign w:val="baseline"/>
+        </w:rPr>
+      </w:pPr>
+      <w:r>
+        <w:rPr>
+          <w:rFonts w:ascii="Arial" w:cs="Arial" w:eastAsia="Arial" w:hAnsi="Arial"/>
+          <w:b w:val="0"/>
+          <w:i w:val="0"/>
+          <w:smallCaps w:val="0"/>
+          <w:strike w:val="0"/>
+          <w:color w:val="000000"/>
+          <w:sz w:val="22"/>
+          <w:szCs w:val="22"/>
+          <w:u w:val="none"/>
+          <w:shd w:fill="auto" w:val="clear"/>
+          <w:vertAlign w:val="baseline"/>
+          <w:rtl w:val="0"/>
+        </w:rPr>
+        <w:t xml:space="preserve">about permanence and updating/maintaining of project/data</w:t>
+      </w:r>
+    </w:p>
+  </w:comment>
+</w:comments>
 </file>
 
 <file path=word/footer1.xml><?xml version="1.0" encoding="utf-8"?>

</xml_diff>